<commit_message>
Fixed some templates and sentences
</commit_message>
<xml_diff>
--- a/assets/modelos_posteres/carta_de_anuencia_grad.docx
+++ b/assets/modelos_posteres/carta_de_anuencia_grad.docx
@@ -1,6 +1,6 @@
 
 <file path=word/document.xml><?xml version="1.0" encoding="utf-8"?>
-<w:document xmlns:o="urn:schemas-microsoft-com:office:office" xmlns:r="http://schemas.openxmlformats.org/officeDocument/2006/relationships" xmlns:v="urn:schemas-microsoft-com:vml" xmlns:w="http://schemas.openxmlformats.org/wordprocessingml/2006/main" xmlns:w10="urn:schemas-microsoft-com:office:word" xmlns:wp="http://schemas.openxmlformats.org/drawingml/2006/wordprocessingDrawing" xmlns:wps="http://schemas.microsoft.com/office/word/2010/wordprocessingShape" xmlns:wpg="http://schemas.microsoft.com/office/word/2010/wordprocessingGroup" xmlns:mc="http://schemas.openxmlformats.org/markup-compatibility/2006" xmlns:wp14="http://schemas.microsoft.com/office/word/2010/wordprocessingDrawing" xmlns:w14="http://schemas.microsoft.com/office/word/2010/wordml" xmlns:w15="http://schemas.microsoft.com/office/word/2012/wordml" mc:Ignorable="w14 wp14 w15">
+<w:document xmlns:o="urn:schemas-microsoft-com:office:office" xmlns:r="http://schemas.openxmlformats.org/officeDocument/2006/relationships" xmlns:v="urn:schemas-microsoft-com:vml" xmlns:w="http://schemas.openxmlformats.org/wordprocessingml/2006/main" xmlns:w10="urn:schemas-microsoft-com:office:word" xmlns:wp="http://schemas.openxmlformats.org/drawingml/2006/wordprocessingDrawing" xmlns:wps="http://schemas.microsoft.com/office/word/2010/wordprocessingShape" xmlns:wpg="http://schemas.microsoft.com/office/word/2010/wordprocessingGroup" xmlns:mc="http://schemas.openxmlformats.org/markup-compatibility/2006" xmlns:wp14="http://schemas.microsoft.com/office/word/2010/wordprocessingDrawing" xmlns:w14="http://schemas.microsoft.com/office/word/2010/wordml" mc:Ignorable="w14 wp14">
   <w:background w:color="FFFFFF"/>
   <w:body>
     <w:p>
@@ -406,7 +406,18 @@
           <w:sz w:val="22"/>
           <w:szCs w:val="22"/>
         </w:rPr>
-        <w:t>Acredito que este trabalho será uma importante contribuição para o evento e para a formação acadêmica do referido aluno. Estou ciente que o trabalho será divulgado no site da Semana da Matemática.</w:t>
+        <w:t>Acredito que este trabalho será uma importante contribuição para o evento e para a formação acadêmica do referido aluno. Estou ciente que o trabalho será divulgado no site d</w:t>
+      </w:r>
+      <w:r>
+        <w:rPr>
+          <w:rFonts w:eastAsia="Arial" w:cs="Arial" w:ascii="Arial" w:hAnsi="Arial"/>
+          <w:color w:val="auto"/>
+          <w:kern w:val="0"/>
+          <w:sz w:val="22"/>
+          <w:szCs w:val="22"/>
+          <w:lang w:val="pt-BR" w:eastAsia="zh-CN" w:bidi="hi-IN"/>
+        </w:rPr>
+        <w:t>o evento.</w:t>
       </w:r>
     </w:p>
     <w:p>
@@ -575,7 +586,7 @@
       <w:footerReference w:type="default" r:id="rId3"/>
       <w:type w:val="nextPage"/>
       <w:pgSz w:w="11906" w:h="16838"/>
-      <w:pgMar w:left="1701" w:right="1418" w:gutter="0" w:header="720" w:top="1985" w:footer="709" w:bottom="1418"/>
+      <w:pgMar w:left="1701" w:right="1418" w:header="720" w:top="1985" w:footer="709" w:bottom="1418" w:gutter="0"/>
       <w:pgNumType w:start="1" w:fmt="decimal"/>
       <w:formProt w:val="false"/>
       <w:textDirection w:val="lrTb"/>
@@ -586,7 +597,7 @@
 </file>
 
 <file path=word/footer1.xml><?xml version="1.0" encoding="utf-8"?>
-<w:ftr xmlns:o="urn:schemas-microsoft-com:office:office" xmlns:r="http://schemas.openxmlformats.org/officeDocument/2006/relationships" xmlns:v="urn:schemas-microsoft-com:vml" xmlns:w="http://schemas.openxmlformats.org/wordprocessingml/2006/main" xmlns:w10="urn:schemas-microsoft-com:office:word" xmlns:wp="http://schemas.openxmlformats.org/drawingml/2006/wordprocessingDrawing" xmlns:wps="http://schemas.microsoft.com/office/word/2010/wordprocessingShape" xmlns:wpg="http://schemas.microsoft.com/office/word/2010/wordprocessingGroup" xmlns:mc="http://schemas.openxmlformats.org/markup-compatibility/2006" xmlns:wp14="http://schemas.microsoft.com/office/word/2010/wordprocessingDrawing" xmlns:w14="http://schemas.microsoft.com/office/word/2010/wordml" xmlns:w15="http://schemas.microsoft.com/office/word/2012/wordml" mc:Ignorable="w14 wp14 w15">
+<w:ftr xmlns:o="urn:schemas-microsoft-com:office:office" xmlns:r="http://schemas.openxmlformats.org/officeDocument/2006/relationships" xmlns:v="urn:schemas-microsoft-com:vml" xmlns:w="http://schemas.openxmlformats.org/wordprocessingml/2006/main" xmlns:w10="urn:schemas-microsoft-com:office:word" xmlns:wp="http://schemas.openxmlformats.org/drawingml/2006/wordprocessingDrawing" xmlns:wps="http://schemas.microsoft.com/office/word/2010/wordprocessingShape" xmlns:wpg="http://schemas.microsoft.com/office/word/2010/wordprocessingGroup" xmlns:mc="http://schemas.openxmlformats.org/markup-compatibility/2006" xmlns:wp14="http://schemas.microsoft.com/office/word/2010/wordprocessingDrawing" xmlns:w14="http://schemas.microsoft.com/office/word/2010/wordml" mc:Ignorable="w14 wp14">
   <w:p>
     <w:pPr>
       <w:pStyle w:val="LOnormal"/>
@@ -609,7 +620,7 @@
 </file>
 
 <file path=word/header1.xml><?xml version="1.0" encoding="utf-8"?>
-<w:hdr xmlns:o="urn:schemas-microsoft-com:office:office" xmlns:r="http://schemas.openxmlformats.org/officeDocument/2006/relationships" xmlns:v="urn:schemas-microsoft-com:vml" xmlns:w="http://schemas.openxmlformats.org/wordprocessingml/2006/main" xmlns:w10="urn:schemas-microsoft-com:office:word" xmlns:wp="http://schemas.openxmlformats.org/drawingml/2006/wordprocessingDrawing" xmlns:wps="http://schemas.microsoft.com/office/word/2010/wordprocessingShape" xmlns:wpg="http://schemas.microsoft.com/office/word/2010/wordprocessingGroup" xmlns:mc="http://schemas.openxmlformats.org/markup-compatibility/2006" xmlns:wp14="http://schemas.microsoft.com/office/word/2010/wordprocessingDrawing" xmlns:w14="http://schemas.microsoft.com/office/word/2010/wordml" xmlns:w15="http://schemas.microsoft.com/office/word/2012/wordml" mc:Ignorable="w14 wp14 w15">
+<w:hdr xmlns:o="urn:schemas-microsoft-com:office:office" xmlns:r="http://schemas.openxmlformats.org/officeDocument/2006/relationships" xmlns:v="urn:schemas-microsoft-com:vml" xmlns:w="http://schemas.openxmlformats.org/wordprocessingml/2006/main" xmlns:w10="urn:schemas-microsoft-com:office:word" xmlns:wp="http://schemas.openxmlformats.org/drawingml/2006/wordprocessingDrawing" xmlns:wps="http://schemas.microsoft.com/office/word/2010/wordprocessingShape" xmlns:wpg="http://schemas.microsoft.com/office/word/2010/wordprocessingGroup" xmlns:mc="http://schemas.openxmlformats.org/markup-compatibility/2006" xmlns:wp14="http://schemas.microsoft.com/office/word/2010/wordprocessingDrawing" xmlns:w14="http://schemas.microsoft.com/office/word/2010/wordml" mc:Ignorable="w14 wp14">
   <w:p>
     <w:pPr>
       <w:pStyle w:val="LOnormal"/>

</xml_diff>